<commit_message>
the last update from Binod
</commit_message>
<xml_diff>
--- a/flask lab doc file/flask lab work binod.docx
+++ b/flask lab doc file/flask lab work binod.docx
@@ -657,6 +657,8 @@
           <w:lang w:val="en-US"/>
         </w:rPr>
       </w:pPr>
+      <w:bookmarkStart w:id="0" w:name="_GoBack"/>
+      <w:bookmarkEnd w:id="0"/>
     </w:p>
     <w:p>
       <w:pPr>
@@ -15502,8 +15504,6 @@
         </w:rPr>
         <w:t>Output:</w:t>
       </w:r>
-      <w:bookmarkStart w:id="0" w:name="_GoBack"/>
-      <w:bookmarkEnd w:id="0"/>
     </w:p>
     <w:p>
       <w:pPr>
@@ -15669,6 +15669,12 @@
   <w:p>
     <w:pPr>
       <w:pStyle w:val="4"/>
+      <w:rPr>
+        <w:rFonts w:hint="default"/>
+        <w:sz w:val="13"/>
+        <w:szCs w:val="13"/>
+        <w:lang w:val="en-US"/>
+      </w:rPr>
     </w:pPr>
     <w:r>
       <w:rPr>
@@ -15790,6 +15796,30 @@
         </mc:Fallback>
       </mc:AlternateContent>
     </w:r>
+    <w:r>
+      <w:rPr>
+        <w:rFonts w:hint="default"/>
+        <w:lang w:val="en-US"/>
+      </w:rPr>
+      <w:tab/>
+      <w:t/>
+    </w:r>
+    <w:r>
+      <w:rPr>
+        <w:rFonts w:hint="default"/>
+        <w:lang w:val="en-US"/>
+      </w:rPr>
+      <w:tab/>
+    </w:r>
+    <w:r>
+      <w:rPr>
+        <w:rFonts w:hint="default"/>
+        <w:sz w:val="13"/>
+        <w:szCs w:val="13"/>
+        <w:lang w:val="en-US"/>
+      </w:rPr>
+      <w:t>@binof</w:t>
+    </w:r>
   </w:p>
 </w:ftr>
 </file>
@@ -15837,7 +15867,7 @@
     <w:lsdException w:unhideWhenUsed="0" w:uiPriority="0" w:semiHidden="0" w:name="footnote text"/>
     <w:lsdException w:unhideWhenUsed="0" w:uiPriority="0" w:semiHidden="0" w:name="annotation text"/>
     <w:lsdException w:unhideWhenUsed="0" w:uiPriority="0" w:semiHidden="0" w:name="header"/>
-    <w:lsdException w:unhideWhenUsed="0" w:uiPriority="0" w:semiHidden="0" w:name="footer"/>
+    <w:lsdException w:qFormat="1" w:unhideWhenUsed="0" w:uiPriority="0" w:semiHidden="0" w:name="footer"/>
     <w:lsdException w:unhideWhenUsed="0" w:uiPriority="0" w:semiHidden="0" w:name="index heading"/>
     <w:lsdException w:qFormat="1" w:uiPriority="0" w:name="caption"/>
     <w:lsdException w:unhideWhenUsed="0" w:uiPriority="0" w:semiHidden="0" w:name="table of figures"/>
@@ -16085,6 +16115,7 @@
   <w:style w:type="paragraph" w:styleId="4">
     <w:name w:val="footer"/>
     <w:basedOn w:val="1"/>
+    <w:qFormat/>
     <w:uiPriority w:val="0"/>
     <w:pPr>
       <w:tabs>

</xml_diff>